<commit_message>
Update nas fotos do bd
</commit_message>
<xml_diff>
--- a/Documentação - Nippon Insight - Nov.2025.docx
+++ b/Documentação - Nippon Insight - Nov.2025.docx
@@ -27,7 +27,7 @@
                     <pic:cNvPicPr/>
                   </pic:nvPicPr>
                   <pic:blipFill>
-                    <a:blip r:embed="rId7">
+                    <a:blip r:embed="rId8">
                       <a:extLst>
                         <a:ext uri="{28A0092B-C50C-407E-A947-70E740481C1C}">
                           <a14:useLocalDpi xmlns:a14="http://schemas.microsoft.com/office/drawing/2010/main"/>
@@ -371,6 +371,7 @@
             <w:jc w:val="both"/>
             <w:rPr>
               <w:rStyle w:val="Hyperlink"/>
+              <w:noProof/>
             </w:rPr>
           </w:pPr>
           <w:r>
@@ -386,19 +387,37 @@
             <w:r>
               <w:rPr>
                 <w:rStyle w:val="Hyperlink"/>
+                <w:noProof/>
               </w:rPr>
               <w:t>SUMÁRIO</w:t>
             </w:r>
             <w:r>
+              <w:rPr>
+                <w:noProof/>
+              </w:rPr>
               <w:tab/>
             </w:r>
             <w:r>
+              <w:rPr>
+                <w:noProof/>
+              </w:rPr>
               <w:fldChar w:fldCharType="begin"/>
             </w:r>
             <w:r>
+              <w:rPr>
+                <w:noProof/>
+              </w:rPr>
               <w:instrText>PAGEREF _Toc1573987536 \h</w:instrText>
             </w:r>
             <w:r>
+              <w:rPr>
+                <w:noProof/>
+              </w:rPr>
+            </w:r>
+            <w:r>
+              <w:rPr>
+                <w:noProof/>
+              </w:rPr>
               <w:fldChar w:fldCharType="separate"/>
             </w:r>
             <w:r>
@@ -408,6 +427,9 @@
               <w:t>2</w:t>
             </w:r>
             <w:r>
+              <w:rPr>
+                <w:noProof/>
+              </w:rPr>
               <w:fldChar w:fldCharType="end"/>
             </w:r>
           </w:hyperlink>
@@ -421,25 +443,44 @@
             <w:jc w:val="both"/>
             <w:rPr>
               <w:rStyle w:val="Hyperlink"/>
+              <w:noProof/>
             </w:rPr>
           </w:pPr>
           <w:hyperlink w:anchor="_Toc482936636">
             <w:r>
               <w:rPr>
                 <w:rStyle w:val="Hyperlink"/>
+                <w:noProof/>
               </w:rPr>
               <w:t>CONTEXTO:</w:t>
             </w:r>
             <w:r>
+              <w:rPr>
+                <w:noProof/>
+              </w:rPr>
               <w:tab/>
             </w:r>
             <w:r>
+              <w:rPr>
+                <w:noProof/>
+              </w:rPr>
               <w:fldChar w:fldCharType="begin"/>
             </w:r>
             <w:r>
+              <w:rPr>
+                <w:noProof/>
+              </w:rPr>
               <w:instrText>PAGEREF _Toc482936636 \h</w:instrText>
             </w:r>
             <w:r>
+              <w:rPr>
+                <w:noProof/>
+              </w:rPr>
+            </w:r>
+            <w:r>
+              <w:rPr>
+                <w:noProof/>
+              </w:rPr>
               <w:fldChar w:fldCharType="separate"/>
             </w:r>
             <w:r>
@@ -449,6 +490,9 @@
               <w:t>3</w:t>
             </w:r>
             <w:r>
+              <w:rPr>
+                <w:noProof/>
+              </w:rPr>
               <w:fldChar w:fldCharType="end"/>
             </w:r>
           </w:hyperlink>
@@ -462,34 +506,56 @@
             <w:jc w:val="both"/>
             <w:rPr>
               <w:rStyle w:val="Hyperlink"/>
+              <w:noProof/>
             </w:rPr>
           </w:pPr>
           <w:hyperlink w:anchor="_Toc1691461592">
             <w:r>
               <w:rPr>
                 <w:rStyle w:val="Hyperlink"/>
+                <w:noProof/>
               </w:rPr>
               <w:t>OBJETIVO</w:t>
             </w:r>
             <w:r>
+              <w:rPr>
+                <w:noProof/>
+              </w:rPr>
               <w:tab/>
             </w:r>
             <w:r>
+              <w:rPr>
+                <w:noProof/>
+              </w:rPr>
               <w:fldChar w:fldCharType="begin"/>
             </w:r>
             <w:r>
+              <w:rPr>
+                <w:noProof/>
+              </w:rPr>
               <w:instrText>PAGEREF _Toc1691461592 \h</w:instrText>
             </w:r>
             <w:r>
+              <w:rPr>
+                <w:noProof/>
+              </w:rPr>
+            </w:r>
+            <w:r>
+              <w:rPr>
+                <w:noProof/>
+              </w:rPr>
               <w:fldChar w:fldCharType="separate"/>
             </w:r>
             <w:r>
               <w:rPr>
                 <w:noProof/>
               </w:rPr>
-              <w:t>4</w:t>
-            </w:r>
-            <w:r>
+              <w:t>5</w:t>
+            </w:r>
+            <w:r>
+              <w:rPr>
+                <w:noProof/>
+              </w:rPr>
               <w:fldChar w:fldCharType="end"/>
             </w:r>
           </w:hyperlink>
@@ -503,34 +569,56 @@
             <w:jc w:val="both"/>
             <w:rPr>
               <w:rStyle w:val="Hyperlink"/>
+              <w:noProof/>
             </w:rPr>
           </w:pPr>
           <w:hyperlink w:anchor="_Toc333576520">
             <w:r>
               <w:rPr>
                 <w:rStyle w:val="Hyperlink"/>
+                <w:noProof/>
               </w:rPr>
               <w:t>JUSTIFICATIVA</w:t>
             </w:r>
             <w:r>
+              <w:rPr>
+                <w:noProof/>
+              </w:rPr>
               <w:tab/>
             </w:r>
             <w:r>
+              <w:rPr>
+                <w:noProof/>
+              </w:rPr>
               <w:fldChar w:fldCharType="begin"/>
             </w:r>
             <w:r>
+              <w:rPr>
+                <w:noProof/>
+              </w:rPr>
               <w:instrText>PAGEREF _Toc333576520 \h</w:instrText>
             </w:r>
             <w:r>
+              <w:rPr>
+                <w:noProof/>
+              </w:rPr>
+            </w:r>
+            <w:r>
+              <w:rPr>
+                <w:noProof/>
+              </w:rPr>
               <w:fldChar w:fldCharType="separate"/>
             </w:r>
             <w:r>
               <w:rPr>
                 <w:noProof/>
               </w:rPr>
-              <w:t>4</w:t>
-            </w:r>
-            <w:r>
+              <w:t>5</w:t>
+            </w:r>
+            <w:r>
+              <w:rPr>
+                <w:noProof/>
+              </w:rPr>
               <w:fldChar w:fldCharType="end"/>
             </w:r>
           </w:hyperlink>
@@ -544,34 +632,56 @@
             <w:jc w:val="both"/>
             <w:rPr>
               <w:rStyle w:val="Hyperlink"/>
+              <w:noProof/>
             </w:rPr>
           </w:pPr>
           <w:hyperlink w:anchor="_Toc2121988869">
             <w:r>
               <w:rPr>
                 <w:rStyle w:val="Hyperlink"/>
+                <w:noProof/>
               </w:rPr>
               <w:t>ESCOPO:</w:t>
             </w:r>
             <w:r>
+              <w:rPr>
+                <w:noProof/>
+              </w:rPr>
               <w:tab/>
             </w:r>
             <w:r>
+              <w:rPr>
+                <w:noProof/>
+              </w:rPr>
               <w:fldChar w:fldCharType="begin"/>
             </w:r>
             <w:r>
+              <w:rPr>
+                <w:noProof/>
+              </w:rPr>
               <w:instrText>PAGEREF _Toc2121988869 \h</w:instrText>
             </w:r>
             <w:r>
+              <w:rPr>
+                <w:noProof/>
+              </w:rPr>
+            </w:r>
+            <w:r>
+              <w:rPr>
+                <w:noProof/>
+              </w:rPr>
               <w:fldChar w:fldCharType="separate"/>
             </w:r>
             <w:r>
               <w:rPr>
                 <w:noProof/>
               </w:rPr>
-              <w:t>5</w:t>
-            </w:r>
-            <w:r>
+              <w:t>6</w:t>
+            </w:r>
+            <w:r>
+              <w:rPr>
+                <w:noProof/>
+              </w:rPr>
               <w:fldChar w:fldCharType="end"/>
             </w:r>
           </w:hyperlink>
@@ -585,34 +695,56 @@
             <w:jc w:val="both"/>
             <w:rPr>
               <w:rStyle w:val="Hyperlink"/>
+              <w:noProof/>
             </w:rPr>
           </w:pPr>
           <w:hyperlink w:anchor="_Toc1721046018">
             <w:r>
               <w:rPr>
                 <w:rStyle w:val="Hyperlink"/>
+                <w:noProof/>
               </w:rPr>
               <w:t>REQUISITOS:</w:t>
             </w:r>
             <w:r>
+              <w:rPr>
+                <w:noProof/>
+              </w:rPr>
               <w:tab/>
             </w:r>
             <w:r>
+              <w:rPr>
+                <w:noProof/>
+              </w:rPr>
               <w:fldChar w:fldCharType="begin"/>
             </w:r>
             <w:r>
+              <w:rPr>
+                <w:noProof/>
+              </w:rPr>
               <w:instrText>PAGEREF _Toc1721046018 \h</w:instrText>
             </w:r>
             <w:r>
+              <w:rPr>
+                <w:noProof/>
+              </w:rPr>
+            </w:r>
+            <w:r>
+              <w:rPr>
+                <w:noProof/>
+              </w:rPr>
               <w:fldChar w:fldCharType="separate"/>
             </w:r>
             <w:r>
               <w:rPr>
                 <w:noProof/>
               </w:rPr>
-              <w:t>5</w:t>
-            </w:r>
-            <w:r>
+              <w:t>6</w:t>
+            </w:r>
+            <w:r>
+              <w:rPr>
+                <w:noProof/>
+              </w:rPr>
               <w:fldChar w:fldCharType="end"/>
             </w:r>
           </w:hyperlink>
@@ -626,34 +758,56 @@
             <w:jc w:val="both"/>
             <w:rPr>
               <w:rStyle w:val="Hyperlink"/>
+              <w:noProof/>
             </w:rPr>
           </w:pPr>
           <w:hyperlink w:anchor="_Toc565149094">
             <w:r>
               <w:rPr>
                 <w:rStyle w:val="Hyperlink"/>
+                <w:noProof/>
               </w:rPr>
               <w:t>LIMITES:</w:t>
             </w:r>
             <w:r>
+              <w:rPr>
+                <w:noProof/>
+              </w:rPr>
               <w:tab/>
             </w:r>
             <w:r>
+              <w:rPr>
+                <w:noProof/>
+              </w:rPr>
               <w:fldChar w:fldCharType="begin"/>
             </w:r>
             <w:r>
+              <w:rPr>
+                <w:noProof/>
+              </w:rPr>
               <w:instrText>PAGEREF _Toc565149094 \h</w:instrText>
             </w:r>
             <w:r>
+              <w:rPr>
+                <w:noProof/>
+              </w:rPr>
+            </w:r>
+            <w:r>
+              <w:rPr>
+                <w:noProof/>
+              </w:rPr>
               <w:fldChar w:fldCharType="separate"/>
             </w:r>
             <w:r>
               <w:rPr>
                 <w:noProof/>
               </w:rPr>
-              <w:t>6</w:t>
-            </w:r>
-            <w:r>
+              <w:t>7</w:t>
+            </w:r>
+            <w:r>
+              <w:rPr>
+                <w:noProof/>
+              </w:rPr>
               <w:fldChar w:fldCharType="end"/>
             </w:r>
           </w:hyperlink>
@@ -667,34 +821,56 @@
             <w:jc w:val="both"/>
             <w:rPr>
               <w:rStyle w:val="Hyperlink"/>
+              <w:noProof/>
             </w:rPr>
           </w:pPr>
           <w:hyperlink w:anchor="_Toc1267793420">
             <w:r>
               <w:rPr>
                 <w:rStyle w:val="Hyperlink"/>
+                <w:noProof/>
               </w:rPr>
               <w:t>PREMISSAS:</w:t>
             </w:r>
             <w:r>
+              <w:rPr>
+                <w:noProof/>
+              </w:rPr>
               <w:tab/>
             </w:r>
             <w:r>
+              <w:rPr>
+                <w:noProof/>
+              </w:rPr>
               <w:fldChar w:fldCharType="begin"/>
             </w:r>
             <w:r>
+              <w:rPr>
+                <w:noProof/>
+              </w:rPr>
               <w:instrText>PAGEREF _Toc1267793420 \h</w:instrText>
             </w:r>
             <w:r>
+              <w:rPr>
+                <w:noProof/>
+              </w:rPr>
+            </w:r>
+            <w:r>
+              <w:rPr>
+                <w:noProof/>
+              </w:rPr>
               <w:fldChar w:fldCharType="separate"/>
             </w:r>
             <w:r>
               <w:rPr>
                 <w:noProof/>
               </w:rPr>
-              <w:t>6</w:t>
-            </w:r>
-            <w:r>
+              <w:t>7</w:t>
+            </w:r>
+            <w:r>
+              <w:rPr>
+                <w:noProof/>
+              </w:rPr>
               <w:fldChar w:fldCharType="end"/>
             </w:r>
           </w:hyperlink>
@@ -708,34 +884,56 @@
             <w:jc w:val="both"/>
             <w:rPr>
               <w:rStyle w:val="Hyperlink"/>
+              <w:noProof/>
             </w:rPr>
           </w:pPr>
           <w:hyperlink w:anchor="_Toc734155925">
             <w:r>
               <w:rPr>
                 <w:rStyle w:val="Hyperlink"/>
+                <w:noProof/>
               </w:rPr>
               <w:t>RESTRIÇÕES:</w:t>
             </w:r>
             <w:r>
+              <w:rPr>
+                <w:noProof/>
+              </w:rPr>
               <w:tab/>
             </w:r>
             <w:r>
+              <w:rPr>
+                <w:noProof/>
+              </w:rPr>
               <w:fldChar w:fldCharType="begin"/>
             </w:r>
             <w:r>
+              <w:rPr>
+                <w:noProof/>
+              </w:rPr>
               <w:instrText>PAGEREF _Toc734155925 \h</w:instrText>
             </w:r>
             <w:r>
+              <w:rPr>
+                <w:noProof/>
+              </w:rPr>
+            </w:r>
+            <w:r>
+              <w:rPr>
+                <w:noProof/>
+              </w:rPr>
               <w:fldChar w:fldCharType="separate"/>
             </w:r>
             <w:r>
               <w:rPr>
                 <w:noProof/>
               </w:rPr>
-              <w:t>6</w:t>
-            </w:r>
-            <w:r>
+              <w:t>7</w:t>
+            </w:r>
+            <w:r>
+              <w:rPr>
+                <w:noProof/>
+              </w:rPr>
               <w:fldChar w:fldCharType="end"/>
             </w:r>
           </w:hyperlink>
@@ -755,19 +953,37 @@
             <w:r>
               <w:rPr>
                 <w:rStyle w:val="Hyperlink"/>
+                <w:noProof/>
               </w:rPr>
               <w:t>FERRAMENTAS DE GESTÃO:</w:t>
             </w:r>
             <w:r>
+              <w:rPr>
+                <w:noProof/>
+              </w:rPr>
               <w:tab/>
             </w:r>
             <w:r>
+              <w:rPr>
+                <w:noProof/>
+              </w:rPr>
               <w:fldChar w:fldCharType="begin"/>
             </w:r>
             <w:r>
+              <w:rPr>
+                <w:noProof/>
+              </w:rPr>
               <w:instrText>PAGEREF _Toc4629065 \h</w:instrText>
             </w:r>
             <w:r>
+              <w:rPr>
+                <w:noProof/>
+              </w:rPr>
+            </w:r>
+            <w:r>
+              <w:rPr>
+                <w:noProof/>
+              </w:rPr>
               <w:fldChar w:fldCharType="separate"/>
             </w:r>
             <w:r>
@@ -777,6 +993,9 @@
               <w:t>8</w:t>
             </w:r>
             <w:r>
+              <w:rPr>
+                <w:noProof/>
+              </w:rPr>
               <w:fldChar w:fldCharType="end"/>
             </w:r>
           </w:hyperlink>
@@ -810,18 +1029,14 @@
     <w:p>
       <w:pPr>
         <w:pStyle w:val="Pink"/>
-        <w:jc w:val="both"/>
-        <w:rPr>
-          <w:lang w:val="pt-BR"/>
-        </w:rPr>
       </w:pPr>
       <w:bookmarkStart w:id="1" w:name="_Toc482936636"/>
       <w:r>
-        <w:rPr>
-          <w:lang w:val="pt-BR"/>
-        </w:rPr>
         <w:lastRenderedPageBreak/>
-        <w:t>CONTEXTO:</w:t>
+        <w:t>CONTEXTO</w:t>
+      </w:r>
+      <w:r>
+        <w:t>:</w:t>
       </w:r>
       <w:bookmarkEnd w:id="1"/>
     </w:p>
@@ -1547,50 +1762,264 @@
         <w:rPr>
           <w:lang w:val="pt-BR"/>
         </w:rPr>
+        <w:t xml:space="preserve">No Japão as quatro estações do ano são bem definidas e </w:t>
+      </w:r>
+      <w:r>
+        <w:rPr>
+          <w:lang w:val="pt-BR"/>
+        </w:rPr>
+        <w:t>cada uma delas tem eventos únicos. No</w:t>
+      </w:r>
+      <w:r>
+        <w:rPr>
+          <w:lang w:val="pt-BR"/>
+        </w:rPr>
+        <w:t xml:space="preserve"> inverno, no</w:t>
+      </w:r>
+      <w:r>
+        <w:rPr>
+          <w:lang w:val="pt-BR"/>
+        </w:rPr>
+        <w:t xml:space="preserve"> final do a</w:t>
+      </w:r>
+      <w:r>
+        <w:rPr>
+          <w:lang w:val="pt-BR"/>
+        </w:rPr>
+        <w:t>no</w:t>
+      </w:r>
+      <w:r>
+        <w:rPr>
+          <w:lang w:val="pt-BR"/>
+        </w:rPr>
+        <w:t>,</w:t>
+      </w:r>
+      <w:r>
+        <w:rPr>
+          <w:lang w:val="pt-BR"/>
+        </w:rPr>
+        <w:t xml:space="preserve"> as cidades </w:t>
+      </w:r>
+      <w:r>
+        <w:rPr>
+          <w:lang w:val="pt-BR"/>
+        </w:rPr>
+        <w:t xml:space="preserve">são enfeitadas com luzes </w:t>
+      </w:r>
+      <w:r>
+        <w:rPr>
+          <w:lang w:val="pt-BR"/>
+        </w:rPr>
+        <w:t>e</w:t>
+      </w:r>
+      <w:r>
+        <w:rPr>
+          <w:lang w:val="pt-BR"/>
+        </w:rPr>
+        <w:t xml:space="preserve"> há </w:t>
+      </w:r>
+      <w:r>
+        <w:rPr>
+          <w:lang w:val="pt-BR"/>
+        </w:rPr>
         <w:lastRenderedPageBreak/>
-        <w:t xml:space="preserve">No Japão as quatro estações do ano são bem definidas e </w:t>
-      </w:r>
-      <w:r>
-        <w:rPr>
-          <w:lang w:val="pt-BR"/>
-        </w:rPr>
-        <w:t>cada uma delas tem eventos únicos. No</w:t>
-      </w:r>
-      <w:r>
-        <w:rPr>
-          <w:lang w:val="pt-BR"/>
-        </w:rPr>
-        <w:t xml:space="preserve"> inverno, no</w:t>
-      </w:r>
-      <w:r>
-        <w:rPr>
-          <w:lang w:val="pt-BR"/>
-        </w:rPr>
-        <w:t xml:space="preserve"> final do a</w:t>
-      </w:r>
-      <w:r>
-        <w:rPr>
-          <w:lang w:val="pt-BR"/>
-        </w:rPr>
-        <w:t>no</w:t>
-      </w:r>
-      <w:r>
-        <w:rPr>
-          <w:lang w:val="pt-BR"/>
-        </w:rPr>
-        <w:t>,</w:t>
-      </w:r>
-      <w:r>
-        <w:rPr>
-          <w:lang w:val="pt-BR"/>
-        </w:rPr>
-        <w:t xml:space="preserve"> as cidades </w:t>
-      </w:r>
-      <w:r>
-        <w:rPr>
-          <w:lang w:val="pt-BR"/>
-        </w:rPr>
-        <w:t xml:space="preserve">são enfeitadas com luzes </w:t>
+        <w:t>parques</w:t>
+      </w:r>
+      <w:r>
+        <w:rPr>
+          <w:lang w:val="pt-BR"/>
+        </w:rPr>
+        <w:t xml:space="preserve"> e jardins que fazem eventos de show de luzes com música</w:t>
+      </w:r>
+      <w:r>
+        <w:rPr>
+          <w:lang w:val="pt-BR"/>
+        </w:rPr>
+        <w:t xml:space="preserve">. </w:t>
+      </w:r>
+      <w:r>
+        <w:rPr>
+          <w:lang w:val="pt-BR"/>
+        </w:rPr>
+        <w:t>Em Sappo</w:t>
+      </w:r>
+      <w:r>
+        <w:rPr>
+          <w:lang w:val="pt-BR"/>
+        </w:rPr>
+        <w:t>r</w:t>
+      </w:r>
+      <w:r>
+        <w:rPr>
+          <w:lang w:val="pt-BR"/>
+        </w:rPr>
+        <w:t>o</w:t>
+      </w:r>
+      <w:r>
+        <w:rPr>
+          <w:lang w:val="pt-BR"/>
+        </w:rPr>
+        <w:t xml:space="preserve"> (Norte do Japão)</w:t>
+      </w:r>
+      <w:r>
+        <w:rPr>
+          <w:lang w:val="pt-BR"/>
+        </w:rPr>
+        <w:t xml:space="preserve"> </w:t>
+      </w:r>
+      <w:r>
+        <w:rPr>
+          <w:lang w:val="pt-BR"/>
+        </w:rPr>
+        <w:t>há</w:t>
+      </w:r>
+      <w:r>
+        <w:rPr>
+          <w:lang w:val="pt-BR"/>
+        </w:rPr>
+        <w:t xml:space="preserve"> </w:t>
+      </w:r>
+      <w:r>
+        <w:rPr>
+          <w:lang w:val="pt-BR"/>
+        </w:rPr>
+        <w:t xml:space="preserve">o Festival da Neve, onde fazem </w:t>
+      </w:r>
+      <w:r>
+        <w:rPr>
+          <w:lang w:val="pt-BR"/>
+        </w:rPr>
+        <w:t xml:space="preserve">exposições </w:t>
+      </w:r>
+      <w:r>
+        <w:rPr>
+          <w:lang w:val="pt-BR"/>
+        </w:rPr>
+        <w:t xml:space="preserve">com </w:t>
+      </w:r>
+      <w:r>
+        <w:rPr>
+          <w:lang w:val="pt-BR"/>
+        </w:rPr>
+        <w:t>gigantescas</w:t>
+      </w:r>
+      <w:r>
+        <w:rPr>
+          <w:lang w:val="pt-BR"/>
+        </w:rPr>
+        <w:t xml:space="preserve"> esculturas de</w:t>
+      </w:r>
+      <w:r>
+        <w:rPr>
+          <w:lang w:val="pt-BR"/>
+        </w:rPr>
+        <w:t xml:space="preserve"> neve e</w:t>
+      </w:r>
+      <w:r>
+        <w:rPr>
+          <w:lang w:val="pt-BR"/>
+        </w:rPr>
+        <w:t xml:space="preserve"> gelo</w:t>
+      </w:r>
+      <w:r>
+        <w:rPr>
+          <w:lang w:val="pt-BR"/>
+        </w:rPr>
+        <w:t xml:space="preserve">. </w:t>
+      </w:r>
+      <w:r>
+        <w:rPr>
+          <w:lang w:val="pt-BR"/>
+        </w:rPr>
+        <w:t xml:space="preserve"> </w:t>
+      </w:r>
+      <w:r>
+        <w:rPr>
+          <w:lang w:val="pt-BR"/>
+        </w:rPr>
+        <w:t xml:space="preserve"> </w:t>
+      </w:r>
+    </w:p>
+    <w:p>
+      <w:pPr>
+        <w:spacing w:line="360" w:lineRule="auto"/>
+        <w:ind w:firstLine="720"/>
+        <w:jc w:val="both"/>
+        <w:rPr>
+          <w:lang w:val="pt-BR"/>
+        </w:rPr>
+      </w:pPr>
+      <w:r>
+        <w:rPr>
+          <w:lang w:val="pt-BR"/>
+        </w:rPr>
+        <w:t xml:space="preserve">Gostaria de </w:t>
+      </w:r>
+      <w:r>
+        <w:rPr>
+          <w:lang w:val="pt-BR"/>
+        </w:rPr>
+        <w:t xml:space="preserve">apresentar </w:t>
+      </w:r>
+      <w:r>
+        <w:rPr>
+          <w:lang w:val="pt-BR"/>
+        </w:rPr>
+        <w:t xml:space="preserve">aos visitantes do meu site algumas das possibilidades de atividades e passeios, </w:t>
+      </w:r>
+      <w:r>
+        <w:rPr>
+          <w:lang w:val="pt-BR"/>
+        </w:rPr>
+        <w:t>busc</w:t>
+      </w:r>
+      <w:r>
+        <w:rPr>
+          <w:lang w:val="pt-BR"/>
+        </w:rPr>
+        <w:t xml:space="preserve">ando </w:t>
+      </w:r>
+      <w:r>
+        <w:rPr>
+          <w:lang w:val="pt-BR"/>
+        </w:rPr>
+        <w:t xml:space="preserve">cativar </w:t>
+      </w:r>
+      <w:r>
+        <w:rPr>
+          <w:lang w:val="pt-BR"/>
+        </w:rPr>
+        <w:t xml:space="preserve">e incentivar </w:t>
+      </w:r>
+      <w:r>
+        <w:rPr>
+          <w:lang w:val="pt-BR"/>
+        </w:rPr>
+        <w:t xml:space="preserve">o maior número de pessoas </w:t>
+      </w:r>
+      <w:r>
+        <w:rPr>
+          <w:lang w:val="pt-BR"/>
+        </w:rPr>
+        <w:t>para que elas possam tenham a oportunidade de</w:t>
+      </w:r>
+      <w:r>
+        <w:rPr>
+          <w:lang w:val="pt-BR"/>
+        </w:rPr>
+        <w:t xml:space="preserve"> </w:t>
+      </w:r>
+      <w:r>
+        <w:rPr>
+          <w:lang w:val="pt-BR"/>
+        </w:rPr>
+        <w:t xml:space="preserve">conhecer </w:t>
+      </w:r>
+      <w:r>
+        <w:rPr>
+          <w:lang w:val="pt-BR"/>
+        </w:rPr>
+        <w:t xml:space="preserve">o Japão </w:t>
       </w:r>
       <w:r>
         <w:rPr>
@@ -1602,121 +2031,19 @@
         <w:rPr>
           <w:lang w:val="pt-BR"/>
         </w:rPr>
-        <w:t xml:space="preserve"> há parques</w:t>
-      </w:r>
-      <w:r>
-        <w:rPr>
-          <w:lang w:val="pt-BR"/>
-        </w:rPr>
-        <w:t xml:space="preserve"> e jardins que fazem eventos de show de luzes com música</w:t>
-      </w:r>
-      <w:r>
-        <w:rPr>
-          <w:lang w:val="pt-BR"/>
-        </w:rPr>
-        <w:t xml:space="preserve">. </w:t>
-      </w:r>
-      <w:r>
-        <w:rPr>
-          <w:lang w:val="pt-BR"/>
-        </w:rPr>
-        <w:t>Em Sappo</w:t>
-      </w:r>
-      <w:r>
-        <w:rPr>
-          <w:lang w:val="pt-BR"/>
-        </w:rPr>
-        <w:t>r</w:t>
-      </w:r>
-      <w:r>
-        <w:rPr>
-          <w:lang w:val="pt-BR"/>
-        </w:rPr>
-        <w:t>o</w:t>
-      </w:r>
-      <w:r>
-        <w:rPr>
-          <w:lang w:val="pt-BR"/>
-        </w:rPr>
-        <w:t xml:space="preserve"> (Norte do Japão)</w:t>
-      </w:r>
-      <w:r>
-        <w:rPr>
-          <w:lang w:val="pt-BR"/>
-        </w:rPr>
-        <w:t xml:space="preserve"> </w:t>
-      </w:r>
-      <w:r>
-        <w:rPr>
-          <w:lang w:val="pt-BR"/>
-        </w:rPr>
-        <w:t>há</w:t>
-      </w:r>
-      <w:r>
-        <w:rPr>
-          <w:lang w:val="pt-BR"/>
-        </w:rPr>
-        <w:t xml:space="preserve"> </w:t>
-      </w:r>
-      <w:r>
-        <w:rPr>
-          <w:lang w:val="pt-BR"/>
-        </w:rPr>
-        <w:t xml:space="preserve">o Festival da Neve, onde fazem </w:t>
-      </w:r>
-      <w:r>
-        <w:rPr>
-          <w:lang w:val="pt-BR"/>
-        </w:rPr>
-        <w:t xml:space="preserve">exposições </w:t>
-      </w:r>
-      <w:r>
-        <w:rPr>
-          <w:lang w:val="pt-BR"/>
-        </w:rPr>
-        <w:t xml:space="preserve">com </w:t>
-      </w:r>
-      <w:r>
-        <w:rPr>
-          <w:lang w:val="pt-BR"/>
-        </w:rPr>
-        <w:t>gigantescas</w:t>
-      </w:r>
-      <w:r>
-        <w:rPr>
-          <w:lang w:val="pt-BR"/>
-        </w:rPr>
-        <w:t xml:space="preserve"> esculturas de</w:t>
-      </w:r>
-      <w:r>
-        <w:rPr>
-          <w:lang w:val="pt-BR"/>
-        </w:rPr>
-        <w:t xml:space="preserve"> neve e</w:t>
-      </w:r>
-      <w:r>
-        <w:rPr>
-          <w:lang w:val="pt-BR"/>
-        </w:rPr>
-        <w:t xml:space="preserve"> gelo</w:t>
-      </w:r>
-      <w:r>
-        <w:rPr>
-          <w:lang w:val="pt-BR"/>
-        </w:rPr>
-        <w:t xml:space="preserve">. </w:t>
-      </w:r>
-      <w:r>
-        <w:rPr>
-          <w:lang w:val="pt-BR"/>
-        </w:rPr>
-        <w:t xml:space="preserve"> </w:t>
-      </w:r>
-      <w:r>
-        <w:rPr>
-          <w:lang w:val="pt-BR"/>
-        </w:rPr>
-        <w:t xml:space="preserve"> </w:t>
+        <w:t xml:space="preserve"> vivenciar </w:t>
+      </w:r>
+      <w:r>
+        <w:rPr>
+          <w:lang w:val="pt-BR"/>
+        </w:rPr>
+        <w:t>experiências parecidas com as que eu tive a chance</w:t>
+      </w:r>
+      <w:r>
+        <w:rPr>
+          <w:lang w:val="pt-BR"/>
+        </w:rPr>
+        <w:t xml:space="preserve"> de ter.</w:t>
       </w:r>
     </w:p>
     <w:p>
@@ -1732,119 +2059,7 @@
         <w:rPr>
           <w:lang w:val="pt-BR"/>
         </w:rPr>
-        <w:t xml:space="preserve">Gostaria de </w:t>
-      </w:r>
-      <w:r>
-        <w:rPr>
-          <w:lang w:val="pt-BR"/>
-        </w:rPr>
-        <w:t xml:space="preserve">apresentar </w:t>
-      </w:r>
-      <w:r>
-        <w:rPr>
-          <w:lang w:val="pt-BR"/>
-        </w:rPr>
-        <w:t xml:space="preserve">aos visitantes do meu site algumas das possibilidades de atividades e passeios, </w:t>
-      </w:r>
-      <w:r>
-        <w:rPr>
-          <w:lang w:val="pt-BR"/>
-        </w:rPr>
-        <w:t>busc</w:t>
-      </w:r>
-      <w:r>
-        <w:rPr>
-          <w:lang w:val="pt-BR"/>
-        </w:rPr>
-        <w:t xml:space="preserve">ando </w:t>
-      </w:r>
-      <w:r>
-        <w:rPr>
-          <w:lang w:val="pt-BR"/>
-        </w:rPr>
-        <w:t xml:space="preserve">cativar </w:t>
-      </w:r>
-      <w:r>
-        <w:rPr>
-          <w:lang w:val="pt-BR"/>
-        </w:rPr>
-        <w:t xml:space="preserve">e incentivar </w:t>
-      </w:r>
-      <w:r>
-        <w:rPr>
-          <w:lang w:val="pt-BR"/>
-        </w:rPr>
-        <w:t xml:space="preserve">o maior número de pessoas </w:t>
-      </w:r>
-      <w:r>
-        <w:rPr>
-          <w:lang w:val="pt-BR"/>
-        </w:rPr>
-        <w:t>para que elas possam tenham a oportunidade de</w:t>
-      </w:r>
-      <w:r>
-        <w:rPr>
-          <w:lang w:val="pt-BR"/>
-        </w:rPr>
-        <w:t xml:space="preserve"> </w:t>
-      </w:r>
-      <w:r>
-        <w:rPr>
-          <w:lang w:val="pt-BR"/>
-        </w:rPr>
-        <w:t xml:space="preserve">conhecer </w:t>
-      </w:r>
-      <w:r>
-        <w:rPr>
-          <w:lang w:val="pt-BR"/>
-        </w:rPr>
-        <w:t xml:space="preserve">o Japão </w:t>
-      </w:r>
-      <w:r>
-        <w:rPr>
-          <w:lang w:val="pt-BR"/>
-        </w:rPr>
-        <w:t>e</w:t>
-      </w:r>
-      <w:r>
-        <w:rPr>
-          <w:lang w:val="pt-BR"/>
-        </w:rPr>
-        <w:t xml:space="preserve"> vivenciar </w:t>
-      </w:r>
-      <w:r>
-        <w:rPr>
-          <w:lang w:val="pt-BR"/>
-        </w:rPr>
-        <w:t>experiências parecidas com as que eu tive a chance</w:t>
-      </w:r>
-      <w:r>
-        <w:rPr>
-          <w:lang w:val="pt-BR"/>
-        </w:rPr>
-        <w:t xml:space="preserve"> de ter.</w:t>
-      </w:r>
-    </w:p>
-    <w:p>
-      <w:pPr>
-        <w:spacing w:line="360" w:lineRule="auto"/>
-        <w:ind w:firstLine="720"/>
-        <w:jc w:val="both"/>
-        <w:rPr>
-          <w:lang w:val="pt-BR"/>
-        </w:rPr>
-      </w:pPr>
-      <w:r>
-        <w:rPr>
-          <w:lang w:val="pt-BR"/>
-        </w:rPr>
-        <w:t xml:space="preserve">Também gostaria de divulgar alguns pontos interessantes e algumas dicas, por exemplo, conforme um </w:t>
-      </w:r>
-      <w:r>
-        <w:rPr>
-          <w:lang w:val="pt-BR"/>
-        </w:rPr>
-        <w:t>dos Objetivos de Desenvolvimento Sustentável (</w:t>
+        <w:t>Também gostaria de divulgar alguns pontos interessantes e algumas dicas, por exemplo, conforme um dos Objetivos de Desenvolvimento Sustentável (</w:t>
       </w:r>
       <w:r>
         <w:rPr>
@@ -1880,37 +2095,7 @@
         <w:rPr>
           <w:lang w:val="pt-BR"/>
         </w:rPr>
-        <w:t xml:space="preserve"> n</w:t>
-      </w:r>
-      <w:r>
-        <w:rPr>
-          <w:lang w:val="pt-BR"/>
-        </w:rPr>
-        <w:t xml:space="preserve">o Japão </w:t>
-      </w:r>
-      <w:r>
-        <w:rPr>
-          <w:lang w:val="pt-BR"/>
-        </w:rPr>
-        <w:t>t</w:t>
-      </w:r>
-      <w:r>
-        <w:rPr>
-          <w:lang w:val="pt-BR"/>
-        </w:rPr>
-        <w:t xml:space="preserve">odos os cidadãos aprendem a separar o lixo corretamente, a fim de aumentar a taxa de reciclagem e consequentemente, gerar menos lixo, </w:t>
-      </w:r>
-      <w:r>
-        <w:rPr>
-          <w:lang w:val="pt-BR"/>
-        </w:rPr>
-        <w:t>também para atingir essa redução, os papéis higiênicos são descartados dentro do vaso sanitário, pois são biodegradáveis. A</w:t>
-      </w:r>
-      <w:r>
-        <w:rPr>
-          <w:lang w:val="pt-BR"/>
-        </w:rPr>
-        <w:t>credito que é uma experiência única, para pessoas do Brasil terem um exemplo de como um processo de sucesso funciona.</w:t>
+        <w:t xml:space="preserve"> no Japão todos os cidadãos aprendem a separar o lixo corretamente, a fim de aumentar a taxa de reciclagem e consequentemente, gerar menos lixo, também para atingir essa redução, os papéis higiênicos são descartados dentro do vaso sanitário, pois são biodegradáveis. Acredito que é uma experiência única, para pessoas do Brasil terem um exemplo de como um processo de sucesso funciona.</w:t>
       </w:r>
     </w:p>
     <w:p>
@@ -1993,52 +2178,7 @@
       <w:bookmarkStart w:id="2" w:name="_Toc1691461592"/>
       <w:r>
         <w:rPr>
-          <w:b/>
-          <w:bCs/>
-          <w:color w:val="F80863"/>
-          <w:sz w:val="28"/>
-          <w:szCs w:val="28"/>
-          <w:lang w:val="pt-BR"/>
-          <w14:textOutline w14:w="0" w14:cap="flat" w14:cmpd="sng" w14:algn="ctr">
-            <w14:noFill/>
-            <w14:prstDash w14:val="solid"/>
-            <w14:round/>
-          </w14:textOutline>
-          <w14:textFill>
-            <w14:gradFill>
-              <w14:gsLst>
-                <w14:gs w14:pos="0">
-                  <w14:srgbClr w14:val="F80863">
-                    <w14:alpha w14:val="26000"/>
-                    <w14:lumMod w14:val="68000"/>
-                    <w14:lumOff w14:val="32000"/>
-                  </w14:srgbClr>
-                </w14:gs>
-                <w14:gs w14:pos="74000">
-                  <w14:schemeClr w14:val="accent5">
-                    <w14:lumMod w14:val="45000"/>
-                    <w14:lumOff w14:val="55000"/>
-                  </w14:schemeClr>
-                </w14:gs>
-                <w14:gs w14:pos="83000">
-                  <w14:schemeClr w14:val="accent5">
-                    <w14:lumMod w14:val="45000"/>
-                    <w14:lumOff w14:val="55000"/>
-                  </w14:schemeClr>
-                </w14:gs>
-                <w14:gs w14:pos="100000">
-                  <w14:schemeClr w14:val="accent5">
-                    <w14:lumMod w14:val="30000"/>
-                    <w14:lumOff w14:val="70000"/>
-                  </w14:schemeClr>
-                </w14:gs>
-              </w14:gsLst>
-              <w14:lin w14:ang="16200000" w14:scaled="0"/>
-            </w14:gradFill>
-          </w14:textFill>
-          <w14:props3d w14:extrusionH="57150" w14:contourW="0" w14:prstMaterial="softEdge">
-            <w14:bevelT w14:w="25400" w14:h="38100" w14:prst="circle"/>
-          </w14:props3d>
+          <w:rStyle w:val="PinkChar"/>
         </w:rPr>
         <w:lastRenderedPageBreak/>
         <w:t>OBJETIVO</w:t>
@@ -3425,7 +3565,6 @@
         <w:jc w:val="both"/>
         <w:rPr>
           <w:rFonts w:eastAsia="Aptos"/>
-          <w:lang w:val="pt-BR"/>
         </w:rPr>
       </w:pPr>
     </w:p>
@@ -3797,13 +3936,9 @@
         <w:jc w:val="both"/>
         <w:rPr>
           <w:rFonts w:ascii="Aptos" w:eastAsia="Aptos" w:hAnsi="Aptos" w:cs="Aptos"/>
-          <w:lang w:val="pt-BR"/>
-        </w:rPr>
-      </w:pPr>
-      <w:r>
-        <w:rPr>
-          <w:lang w:val="pt-BR"/>
-        </w:rPr>
+        </w:rPr>
+      </w:pPr>
+      <w:r>
         <w:lastRenderedPageBreak/>
         <w:t>FERRAMENTAS DE GESTÃO:</w:t>
       </w:r>
@@ -3859,7 +3994,7 @@
                     <pic:cNvPicPr/>
                   </pic:nvPicPr>
                   <pic:blipFill>
-                    <a:blip r:embed="rId8">
+                    <a:blip r:embed="rId9">
                       <a:extLst>
                         <a:ext uri="{28A0092B-C50C-407E-A947-70E740481C1C}">
                           <a14:useLocalDpi xmlns:a14="http://schemas.microsoft.com/office/drawing/2010/main"/>
@@ -3937,7 +4072,7 @@
         </w:rPr>
         <w:t xml:space="preserve"> </w:t>
       </w:r>
-      <w:hyperlink r:id="rId9" w:history="1">
+      <w:hyperlink r:id="rId10" w:history="1">
         <w:r>
           <w:rPr>
             <w:rStyle w:val="Hyperlink"/>
@@ -3978,7 +4113,7 @@
                     <pic:cNvPicPr/>
                   </pic:nvPicPr>
                   <pic:blipFill>
-                    <a:blip r:embed="rId10"/>
+                    <a:blip r:embed="rId11"/>
                     <a:stretch>
                       <a:fillRect/>
                     </a:stretch>
@@ -4033,10 +4168,10 @@
       </w:pPr>
     </w:p>
     <w:sectPr>
-      <w:headerReference w:type="default" r:id="rId11"/>
-      <w:footerReference w:type="default" r:id="rId12"/>
-      <w:headerReference w:type="first" r:id="rId13"/>
-      <w:footerReference w:type="first" r:id="rId14"/>
+      <w:headerReference w:type="default" r:id="rId12"/>
+      <w:footerReference w:type="default" r:id="rId13"/>
+      <w:headerReference w:type="first" r:id="rId14"/>
+      <w:footerReference w:type="first" r:id="rId15"/>
       <w:pgSz w:w="11906" w:h="16838" w:code="9"/>
       <w:pgMar w:top="1440" w:right="1440" w:bottom="1440" w:left="1440" w:header="720" w:footer="720" w:gutter="0"/>
       <w:cols w:space="720"/>
@@ -5536,12 +5671,13 @@
   </w:style>
   <w:style w:type="paragraph" w:customStyle="1" w:styleId="Pink">
     <w:name w:val="Pink"/>
-    <w:basedOn w:val="Normal"/>
+    <w:basedOn w:val="Title"/>
     <w:link w:val="PinkChar"/>
+    <w:autoRedefine/>
     <w:qFormat/>
-    <w:rsid w:val="00286FB3"/>
+    <w:rsid w:val="00DD2960"/>
     <w:pPr>
-      <w:jc w:val="center"/>
+      <w:jc w:val="both"/>
     </w:pPr>
     <w:rPr>
       <w:b/>
@@ -5549,6 +5685,7 @@
       <w:color w:val="F80863"/>
       <w:sz w:val="28"/>
       <w:szCs w:val="28"/>
+      <w:lang w:val="pt-BR"/>
       <w14:textOutline w14:w="0" w14:cap="flat" w14:cmpd="sng" w14:algn="ctr">
         <w14:noFill/>
         <w14:prstDash w14:val="solid"/>
@@ -5595,13 +5732,17 @@
     <w:name w:val="Pink Char"/>
     <w:basedOn w:val="DefaultParagraphFont"/>
     <w:link w:val="Pink"/>
-    <w:rsid w:val="00286FB3"/>
+    <w:rsid w:val="00DD2960"/>
     <w:rPr>
+      <w:rFonts w:asciiTheme="majorHAnsi" w:eastAsiaTheme="majorEastAsia" w:hAnsiTheme="majorHAnsi" w:cstheme="majorBidi"/>
       <w:b/>
       <w:bCs/>
       <w:color w:val="F80863"/>
+      <w:spacing w:val="-10"/>
+      <w:kern w:val="28"/>
       <w:sz w:val="28"/>
       <w:szCs w:val="28"/>
+      <w:lang w:val="pt-BR"/>
       <w14:textOutline w14:w="0" w14:cap="flat" w14:cmpd="sng" w14:algn="ctr">
         <w14:noFill/>
         <w14:prstDash w14:val="solid"/>
@@ -5667,14 +5808,18 @@
     <w:link w:val="uipink12"/>
     <w:rsid w:val="00667417"/>
     <w:rPr>
+      <w:rFonts w:asciiTheme="majorHAnsi" w:eastAsiaTheme="majorEastAsia" w:hAnsiTheme="majorHAnsi" w:cstheme="majorBidi"/>
       <w:b/>
       <w:bCs/>
       <w:i/>
       <w:iCs/>
       <w:color w:val="F80863"/>
+      <w:spacing w:val="-10"/>
+      <w:kern w:val="28"/>
       <w:sz w:val="28"/>
       <w:szCs w:val="28"/>
       <w:u w:val="single"/>
+      <w:lang w:val="pt-BR"/>
       <w14:textOutline w14:w="0" w14:cap="flat" w14:cmpd="sng" w14:algn="ctr">
         <w14:noFill/>
         <w14:prstDash w14:val="solid"/>
@@ -5727,6 +5872,40 @@
     <w:rPr>
       <w:color w:val="605E5C"/>
       <w:shd w:val="clear" w:color="auto" w:fill="E1DFDD"/>
+    </w:rPr>
+  </w:style>
+  <w:style w:type="paragraph" w:styleId="Title">
+    <w:name w:val="Title"/>
+    <w:basedOn w:val="Normal"/>
+    <w:next w:val="Normal"/>
+    <w:link w:val="TitleChar"/>
+    <w:uiPriority w:val="10"/>
+    <w:qFormat/>
+    <w:rsid w:val="00DD2960"/>
+    <w:pPr>
+      <w:spacing w:after="0" w:line="240" w:lineRule="auto"/>
+      <w:contextualSpacing/>
+    </w:pPr>
+    <w:rPr>
+      <w:rFonts w:asciiTheme="majorHAnsi" w:eastAsiaTheme="majorEastAsia" w:hAnsiTheme="majorHAnsi" w:cstheme="majorBidi"/>
+      <w:spacing w:val="-10"/>
+      <w:kern w:val="28"/>
+      <w:sz w:val="56"/>
+      <w:szCs w:val="56"/>
+    </w:rPr>
+  </w:style>
+  <w:style w:type="character" w:customStyle="1" w:styleId="TitleChar">
+    <w:name w:val="Title Char"/>
+    <w:basedOn w:val="DefaultParagraphFont"/>
+    <w:link w:val="Title"/>
+    <w:uiPriority w:val="10"/>
+    <w:rsid w:val="00DD2960"/>
+    <w:rPr>
+      <w:rFonts w:asciiTheme="majorHAnsi" w:eastAsiaTheme="majorEastAsia" w:hAnsiTheme="majorHAnsi" w:cstheme="majorBidi"/>
+      <w:spacing w:val="-10"/>
+      <w:kern w:val="28"/>
+      <w:sz w:val="56"/>
+      <w:szCs w:val="56"/>
     </w:rPr>
   </w:style>
 </w:styles>
@@ -5991,4 +6170,16 @@
     </a:ext>
   </a:extLst>
 </a:theme>
+</file>
+
+<file path=customXml/item1.xml><?xml version="1.0" encoding="utf-8"?>
+<b:Sources xmlns:b="http://schemas.openxmlformats.org/officeDocument/2006/bibliography" xmlns="http://schemas.openxmlformats.org/officeDocument/2006/bibliography" SelectedStyle="\APASixthEditionOfficeOnline.xsl" StyleName="APA" Version="6"/>
+</file>
+
+<file path=customXml/itemProps1.xml><?xml version="1.0" encoding="utf-8"?>
+<ds:datastoreItem xmlns:ds="http://schemas.openxmlformats.org/officeDocument/2006/customXml" ds:itemID="{B5F44CAC-E142-4BB9-A9C7-02912C96543A}">
+  <ds:schemaRefs>
+    <ds:schemaRef ds:uri="http://schemas.openxmlformats.org/officeDocument/2006/bibliography"/>
+  </ds:schemaRefs>
+</ds:datastoreItem>
 </file>
</xml_diff>